<commit_message>
Finishing up Intro to Azure Batch
</commit_message>
<xml_diff>
--- a/Azure Batch/Intro.docx
+++ b/Azure Batch/Intro.docx
@@ -3,6 +3,400 @@
 <w:document xmlns:wpc="http://schemas.microsoft.com/office/word/2010/wordprocessingCanvas" xmlns:cx="http://schemas.microsoft.com/office/drawing/2014/chartex" xmlns:cx1="http://schemas.microsoft.com/office/drawing/2015/9/8/chartex" xmlns:cx2="http://schemas.microsoft.com/office/drawing/2015/10/21/chartex" xmlns:cx3="http://schemas.microsoft.com/office/drawing/2016/5/9/chartex" xmlns:cx4="http://schemas.microsoft.com/office/drawing/2016/5/10/chartex" xmlns:cx5="http://schemas.microsoft.com/office/drawing/2016/5/11/chartex" xmlns:cx6="http://schemas.microsoft.com/office/drawing/2016/5/12/chartex" xmlns:cx7="http://schemas.microsoft.com/office/drawing/2016/5/13/chartex" xmlns:cx8="http://schemas.microsoft.com/office/drawing/2016/5/14/chartex" xmlns:mc="http://schemas.openxmlformats.org/markup-compatibility/2006" xmlns:aink="http://schemas.microsoft.com/office/drawing/2016/ink" xmlns:am3d="http://schemas.microsoft.com/office/drawing/2017/model3d" xmlns:o="urn:schemas-microsoft-com:office:office" xmlns:r="http://schemas.openxmlformats.org/officeDocument/2006/relationships" xmlns:m="http://schemas.openxmlformats.org/officeDocument/2006/math" xmlns:v="urn:schemas-microsoft-com:vml" xmlns:wp14="http://schemas.microsoft.com/office/word/2010/wordprocessingDrawing" xmlns:wp="http://schemas.openxmlformats.org/drawingml/2006/wordprocessingDrawing" xmlns:w10="urn:schemas-microsoft-com:office:word" xmlns:w="http://schemas.openxmlformats.org/wordprocessingml/2006/main" xmlns:w14="http://schemas.microsoft.com/office/word/2010/wordml" xmlns:w15="http://schemas.microsoft.com/office/word/2012/wordml" xmlns:w16cid="http://schemas.microsoft.com/office/word/2016/wordml/cid" xmlns:w16se="http://schemas.microsoft.com/office/word/2015/wordml/symex" xmlns:wpg="http://schemas.microsoft.com/office/word/2010/wordprocessingGroup" xmlns:wpi="http://schemas.microsoft.com/office/word/2010/wordprocessingInk" xmlns:wne="http://schemas.microsoft.com/office/word/2006/wordml" xmlns:wps="http://schemas.microsoft.com/office/word/2010/wordprocessingShape" mc:Ignorable="w14 w15 w16se w16cid wp14">
   <w:body>
     <w:p>
+      <w:r>
+        <w:t>Parallel Job Processing</w:t>
+      </w:r>
+    </w:p>
+    <w:p>
+      <w:pPr>
+        <w:pStyle w:val="ListParagraph"/>
+        <w:numPr>
+          <w:ilvl w:val="0"/>
+          <w:numId w:val="2"/>
+        </w:numPr>
+      </w:pPr>
+      <w:r>
+        <w:t>Job</w:t>
+      </w:r>
+    </w:p>
+    <w:p>
+      <w:pPr>
+        <w:pStyle w:val="ListParagraph"/>
+        <w:numPr>
+          <w:ilvl w:val="1"/>
+          <w:numId w:val="2"/>
+        </w:numPr>
+      </w:pPr>
+      <w:r>
+        <w:t>Requires processing/computing</w:t>
+      </w:r>
+    </w:p>
+    <w:p>
+      <w:pPr>
+        <w:pStyle w:val="ListParagraph"/>
+        <w:numPr>
+          <w:ilvl w:val="1"/>
+          <w:numId w:val="2"/>
+        </w:numPr>
+      </w:pPr>
+      <w:r>
+        <w:t>Can take a long time to complete</w:t>
+      </w:r>
+    </w:p>
+    <w:p>
+      <w:pPr>
+        <w:pStyle w:val="ListParagraph"/>
+        <w:numPr>
+          <w:ilvl w:val="1"/>
+          <w:numId w:val="2"/>
+        </w:numPr>
+      </w:pPr>
+      <w:r>
+        <w:t>Can be broken down into Tasks</w:t>
+      </w:r>
+    </w:p>
+    <w:p/>
+    <w:p>
+      <w:r>
+        <w:t>Azure Batch core features:</w:t>
+      </w:r>
+    </w:p>
+    <w:p>
+      <w:pPr>
+        <w:pStyle w:val="ListParagraph"/>
+        <w:numPr>
+          <w:ilvl w:val="0"/>
+          <w:numId w:val="2"/>
+        </w:numPr>
+      </w:pPr>
+      <w:r>
+        <w:t xml:space="preserve">Resource </w:t>
+      </w:r>
+      <w:r>
+        <w:t>M</w:t>
+      </w:r>
+      <w:r>
+        <w:t>anagement</w:t>
+      </w:r>
+      <w:r>
+        <w:t xml:space="preserve"> (autoscaling, etc)</w:t>
+      </w:r>
+    </w:p>
+    <w:p>
+      <w:pPr>
+        <w:pStyle w:val="ListParagraph"/>
+        <w:numPr>
+          <w:ilvl w:val="0"/>
+          <w:numId w:val="2"/>
+        </w:numPr>
+      </w:pPr>
+      <w:r>
+        <w:t>Process Management</w:t>
+      </w:r>
+    </w:p>
+    <w:p>
+      <w:pPr>
+        <w:pStyle w:val="ListParagraph"/>
+        <w:numPr>
+          <w:ilvl w:val="0"/>
+          <w:numId w:val="2"/>
+        </w:numPr>
+      </w:pPr>
+      <w:r>
+        <w:t>Resource and Process Monitoring</w:t>
+      </w:r>
+    </w:p>
+    <w:p/>
+    <w:p>
+      <w:r>
+        <w:t>Billing is based on consumption:</w:t>
+      </w:r>
+    </w:p>
+    <w:p>
+      <w:pPr>
+        <w:pStyle w:val="ListParagraph"/>
+        <w:numPr>
+          <w:ilvl w:val="0"/>
+          <w:numId w:val="2"/>
+        </w:numPr>
+      </w:pPr>
+      <w:r>
+        <w:t>Free to create</w:t>
+      </w:r>
+    </w:p>
+    <w:p>
+      <w:pPr>
+        <w:pStyle w:val="ListParagraph"/>
+        <w:numPr>
+          <w:ilvl w:val="0"/>
+          <w:numId w:val="2"/>
+        </w:numPr>
+      </w:pPr>
+      <w:r>
+        <w:t>Only charged for resources being used</w:t>
+      </w:r>
+    </w:p>
+    <w:p/>
+    <w:p>
+      <w:r>
+        <w:drawing>
+          <wp:inline distT="0" distB="0" distL="0" distR="0" wp14:anchorId="5B9FDC63" wp14:editId="7685523C">
+            <wp:extent cx="5943600" cy="2656205"/>
+            <wp:effectExtent l="0" t="0" r="0" b="0"/>
+            <wp:docPr id="1" name="Picture 1"/>
+            <wp:cNvGraphicFramePr>
+              <a:graphicFrameLocks xmlns:a="http://schemas.openxmlformats.org/drawingml/2006/main" noChangeAspect="1"/>
+            </wp:cNvGraphicFramePr>
+            <a:graphic xmlns:a="http://schemas.openxmlformats.org/drawingml/2006/main">
+              <a:graphicData uri="http://schemas.openxmlformats.org/drawingml/2006/picture">
+                <pic:pic xmlns:pic="http://schemas.openxmlformats.org/drawingml/2006/picture">
+                  <pic:nvPicPr>
+                    <pic:cNvPr id="1" name=""/>
+                    <pic:cNvPicPr/>
+                  </pic:nvPicPr>
+                  <pic:blipFill>
+                    <a:blip r:embed="rId5"/>
+                    <a:stretch>
+                      <a:fillRect/>
+                    </a:stretch>
+                  </pic:blipFill>
+                  <pic:spPr>
+                    <a:xfrm>
+                      <a:off x="0" y="0"/>
+                      <a:ext cx="5943600" cy="2656205"/>
+                    </a:xfrm>
+                    <a:prstGeom prst="rect">
+                      <a:avLst/>
+                    </a:prstGeom>
+                  </pic:spPr>
+                </pic:pic>
+              </a:graphicData>
+            </a:graphic>
+          </wp:inline>
+        </w:drawing>
+      </w:r>
+    </w:p>
+    <w:p/>
+    <w:p>
+      <w:r>
+        <w:t>When creating a Batch Service, the creation of a Storage Account is also required</w:t>
+      </w:r>
+    </w:p>
+    <w:p>
+      <w:pPr>
+        <w:pStyle w:val="ListParagraph"/>
+        <w:numPr>
+          <w:ilvl w:val="0"/>
+          <w:numId w:val="2"/>
+        </w:numPr>
+      </w:pPr>
+      <w:r>
+        <w:t>Create Blob Container(s) in Storage Account (eg. Inputs, Output)</w:t>
+      </w:r>
+    </w:p>
+    <w:p>
+      <w:pPr>
+        <w:pStyle w:val="ListParagraph"/>
+        <w:numPr>
+          <w:ilvl w:val="0"/>
+          <w:numId w:val="2"/>
+        </w:numPr>
+      </w:pPr>
+      <w:r>
+        <w:t>Batch account -&gt; Applications</w:t>
+      </w:r>
+    </w:p>
+    <w:p>
+      <w:pPr>
+        <w:pStyle w:val="ListParagraph"/>
+        <w:numPr>
+          <w:ilvl w:val="1"/>
+          <w:numId w:val="2"/>
+        </w:numPr>
+      </w:pPr>
+      <w:r>
+        <w:t>20 apps can be defined</w:t>
+      </w:r>
+    </w:p>
+    <w:p>
+      <w:pPr>
+        <w:pStyle w:val="ListParagraph"/>
+        <w:numPr>
+          <w:ilvl w:val="1"/>
+          <w:numId w:val="2"/>
+        </w:numPr>
+      </w:pPr>
+      <w:r>
+        <w:t>Upload app package as ZIP</w:t>
+      </w:r>
+    </w:p>
+    <w:p>
+      <w:pPr>
+        <w:pStyle w:val="ListParagraph"/>
+        <w:numPr>
+          <w:ilvl w:val="0"/>
+          <w:numId w:val="2"/>
+        </w:numPr>
+      </w:pPr>
+      <w:r>
+        <w:t>Create Pool in Batch account</w:t>
+      </w:r>
+    </w:p>
+    <w:p>
+      <w:pPr>
+        <w:pStyle w:val="ListParagraph"/>
+        <w:numPr>
+          <w:ilvl w:val="1"/>
+          <w:numId w:val="2"/>
+        </w:numPr>
+      </w:pPr>
+      <w:r>
+        <w:t>Used to manage</w:t>
+      </w:r>
+      <w:r>
+        <w:t xml:space="preserve"> resource as they are starting to process tasks</w:t>
+      </w:r>
+    </w:p>
+    <w:p>
+      <w:pPr>
+        <w:pStyle w:val="ListParagraph"/>
+        <w:numPr>
+          <w:ilvl w:val="1"/>
+          <w:numId w:val="2"/>
+        </w:numPr>
+      </w:pPr>
+      <w:r>
+        <w:lastRenderedPageBreak/>
+        <w:drawing>
+          <wp:inline distT="0" distB="0" distL="0" distR="0" wp14:anchorId="64982215" wp14:editId="3B605CD7">
+            <wp:extent cx="4846740" cy="4016088"/>
+            <wp:effectExtent l="0" t="0" r="0" b="3810"/>
+            <wp:docPr id="2" name="Picture 2"/>
+            <wp:cNvGraphicFramePr>
+              <a:graphicFrameLocks xmlns:a="http://schemas.openxmlformats.org/drawingml/2006/main" noChangeAspect="1"/>
+            </wp:cNvGraphicFramePr>
+            <a:graphic xmlns:a="http://schemas.openxmlformats.org/drawingml/2006/main">
+              <a:graphicData uri="http://schemas.openxmlformats.org/drawingml/2006/picture">
+                <pic:pic xmlns:pic="http://schemas.openxmlformats.org/drawingml/2006/picture">
+                  <pic:nvPicPr>
+                    <pic:cNvPr id="1" name=""/>
+                    <pic:cNvPicPr/>
+                  </pic:nvPicPr>
+                  <pic:blipFill>
+                    <a:blip r:embed="rId6"/>
+                    <a:stretch>
+                      <a:fillRect/>
+                    </a:stretch>
+                  </pic:blipFill>
+                  <pic:spPr>
+                    <a:xfrm>
+                      <a:off x="0" y="0"/>
+                      <a:ext cx="4846740" cy="4016088"/>
+                    </a:xfrm>
+                    <a:prstGeom prst="rect">
+                      <a:avLst/>
+                    </a:prstGeom>
+                  </pic:spPr>
+                </pic:pic>
+              </a:graphicData>
+            </a:graphic>
+          </wp:inline>
+        </w:drawing>
+      </w:r>
+    </w:p>
+    <w:p>
+      <w:pPr>
+        <w:pStyle w:val="ListParagraph"/>
+        <w:numPr>
+          <w:ilvl w:val="1"/>
+          <w:numId w:val="2"/>
+        </w:numPr>
+      </w:pPr>
+      <w:r>
+        <w:drawing>
+          <wp:inline distT="0" distB="0" distL="0" distR="0" wp14:anchorId="78A8C640" wp14:editId="7DCA73FE">
+            <wp:extent cx="4701947" cy="3063505"/>
+            <wp:effectExtent l="0" t="0" r="3810" b="3810"/>
+            <wp:docPr id="3" name="Picture 3"/>
+            <wp:cNvGraphicFramePr>
+              <a:graphicFrameLocks xmlns:a="http://schemas.openxmlformats.org/drawingml/2006/main" noChangeAspect="1"/>
+            </wp:cNvGraphicFramePr>
+            <a:graphic xmlns:a="http://schemas.openxmlformats.org/drawingml/2006/main">
+              <a:graphicData uri="http://schemas.openxmlformats.org/drawingml/2006/picture">
+                <pic:pic xmlns:pic="http://schemas.openxmlformats.org/drawingml/2006/picture">
+                  <pic:nvPicPr>
+                    <pic:cNvPr id="1" name=""/>
+                    <pic:cNvPicPr/>
+                  </pic:nvPicPr>
+                  <pic:blipFill>
+                    <a:blip r:embed="rId7"/>
+                    <a:stretch>
+                      <a:fillRect/>
+                    </a:stretch>
+                  </pic:blipFill>
+                  <pic:spPr>
+                    <a:xfrm>
+                      <a:off x="0" y="0"/>
+                      <a:ext cx="4701947" cy="3063505"/>
+                    </a:xfrm>
+                    <a:prstGeom prst="rect">
+                      <a:avLst/>
+                    </a:prstGeom>
+                  </pic:spPr>
+                </pic:pic>
+              </a:graphicData>
+            </a:graphic>
+          </wp:inline>
+        </w:drawing>
+      </w:r>
+    </w:p>
+    <w:p>
+      <w:pPr>
+        <w:pStyle w:val="ListParagraph"/>
+        <w:numPr>
+          <w:ilvl w:val="1"/>
+          <w:numId w:val="2"/>
+        </w:numPr>
+      </w:pPr>
+      <w:r>
+        <w:t>Select Pool’s app to the previously uploaded ZIP</w:t>
+      </w:r>
+    </w:p>
+    <w:p>
+      <w:pPr>
+        <w:pStyle w:val="ListParagraph"/>
+        <w:numPr>
+          <w:ilvl w:val="1"/>
+          <w:numId w:val="2"/>
+        </w:numPr>
+      </w:pPr>
+      <w:r>
+        <w:t>Then create a new Job, assign it to use the previously created Pool</w:t>
+      </w:r>
+    </w:p>
+    <w:p>
+      <w:pPr>
+        <w:pStyle w:val="ListParagraph"/>
+        <w:numPr>
+          <w:ilvl w:val="1"/>
+          <w:numId w:val="2"/>
+        </w:numPr>
+      </w:pPr>
+      <w:r>
+        <w:t>Then create tasks within the Job</w:t>
+      </w:r>
+    </w:p>
+    <w:p>
+      <w:pPr>
+        <w:pStyle w:val="ListParagraph"/>
+        <w:numPr>
+          <w:ilvl w:val="2"/>
+          <w:numId w:val="2"/>
+        </w:numPr>
+      </w:pPr>
+      <w:r>
+        <w:t>SAS: Shared Access Signature: create a reference for the input Blob</w:t>
+      </w:r>
       <w:bookmarkStart w:id="0" w:name="_GoBack"/>
       <w:bookmarkEnd w:id="0"/>
     </w:p>
@@ -107,8 +501,123 @@
       </w:pPr>
     </w:lvl>
   </w:abstractNum>
+  <w:abstractNum w:abstractNumId="1" w15:restartNumberingAfterBreak="0">
+    <w:nsid w:val="7AFF6473"/>
+    <w:multiLevelType w:val="hybridMultilevel"/>
+    <w:tmpl w:val="2EDCFE76"/>
+    <w:lvl w:ilvl="0" w:tplc="4D6EF73A">
+      <w:numFmt w:val="bullet"/>
+      <w:lvlText w:val="-"/>
+      <w:lvlJc w:val="left"/>
+      <w:pPr>
+        <w:ind w:left="720" w:hanging="360"/>
+      </w:pPr>
+      <w:rPr>
+        <w:rFonts w:ascii="Calibri" w:eastAsiaTheme="minorHAnsi" w:hAnsi="Calibri" w:cs="Calibri" w:hint="default"/>
+      </w:rPr>
+    </w:lvl>
+    <w:lvl w:ilvl="1" w:tplc="04090003">
+      <w:start w:val="1"/>
+      <w:numFmt w:val="bullet"/>
+      <w:lvlText w:val="o"/>
+      <w:lvlJc w:val="left"/>
+      <w:pPr>
+        <w:ind w:left="1440" w:hanging="360"/>
+      </w:pPr>
+      <w:rPr>
+        <w:rFonts w:ascii="Courier New" w:hAnsi="Courier New" w:cs="Courier New" w:hint="default"/>
+      </w:rPr>
+    </w:lvl>
+    <w:lvl w:ilvl="2" w:tplc="04090005">
+      <w:start w:val="1"/>
+      <w:numFmt w:val="bullet"/>
+      <w:lvlText w:val=""/>
+      <w:lvlJc w:val="left"/>
+      <w:pPr>
+        <w:ind w:left="2160" w:hanging="360"/>
+      </w:pPr>
+      <w:rPr>
+        <w:rFonts w:ascii="Wingdings" w:hAnsi="Wingdings" w:hint="default"/>
+      </w:rPr>
+    </w:lvl>
+    <w:lvl w:ilvl="3" w:tplc="04090001" w:tentative="1">
+      <w:start w:val="1"/>
+      <w:numFmt w:val="bullet"/>
+      <w:lvlText w:val=""/>
+      <w:lvlJc w:val="left"/>
+      <w:pPr>
+        <w:ind w:left="2880" w:hanging="360"/>
+      </w:pPr>
+      <w:rPr>
+        <w:rFonts w:ascii="Symbol" w:hAnsi="Symbol" w:hint="default"/>
+      </w:rPr>
+    </w:lvl>
+    <w:lvl w:ilvl="4" w:tplc="04090003" w:tentative="1">
+      <w:start w:val="1"/>
+      <w:numFmt w:val="bullet"/>
+      <w:lvlText w:val="o"/>
+      <w:lvlJc w:val="left"/>
+      <w:pPr>
+        <w:ind w:left="3600" w:hanging="360"/>
+      </w:pPr>
+      <w:rPr>
+        <w:rFonts w:ascii="Courier New" w:hAnsi="Courier New" w:cs="Courier New" w:hint="default"/>
+      </w:rPr>
+    </w:lvl>
+    <w:lvl w:ilvl="5" w:tplc="04090005" w:tentative="1">
+      <w:start w:val="1"/>
+      <w:numFmt w:val="bullet"/>
+      <w:lvlText w:val=""/>
+      <w:lvlJc w:val="left"/>
+      <w:pPr>
+        <w:ind w:left="4320" w:hanging="360"/>
+      </w:pPr>
+      <w:rPr>
+        <w:rFonts w:ascii="Wingdings" w:hAnsi="Wingdings" w:hint="default"/>
+      </w:rPr>
+    </w:lvl>
+    <w:lvl w:ilvl="6" w:tplc="04090001" w:tentative="1">
+      <w:start w:val="1"/>
+      <w:numFmt w:val="bullet"/>
+      <w:lvlText w:val=""/>
+      <w:lvlJc w:val="left"/>
+      <w:pPr>
+        <w:ind w:left="5040" w:hanging="360"/>
+      </w:pPr>
+      <w:rPr>
+        <w:rFonts w:ascii="Symbol" w:hAnsi="Symbol" w:hint="default"/>
+      </w:rPr>
+    </w:lvl>
+    <w:lvl w:ilvl="7" w:tplc="04090003" w:tentative="1">
+      <w:start w:val="1"/>
+      <w:numFmt w:val="bullet"/>
+      <w:lvlText w:val="o"/>
+      <w:lvlJc w:val="left"/>
+      <w:pPr>
+        <w:ind w:left="5760" w:hanging="360"/>
+      </w:pPr>
+      <w:rPr>
+        <w:rFonts w:ascii="Courier New" w:hAnsi="Courier New" w:cs="Courier New" w:hint="default"/>
+      </w:rPr>
+    </w:lvl>
+    <w:lvl w:ilvl="8" w:tplc="04090005" w:tentative="1">
+      <w:start w:val="1"/>
+      <w:numFmt w:val="bullet"/>
+      <w:lvlText w:val=""/>
+      <w:lvlJc w:val="left"/>
+      <w:pPr>
+        <w:ind w:left="6480" w:hanging="360"/>
+      </w:pPr>
+      <w:rPr>
+        <w:rFonts w:ascii="Wingdings" w:hAnsi="Wingdings" w:hint="default"/>
+      </w:rPr>
+    </w:lvl>
+  </w:abstractNum>
   <w:num w:numId="1">
     <w:abstractNumId w:val="0"/>
+  </w:num>
+  <w:num w:numId="2">
+    <w:abstractNumId w:val="1"/>
   </w:num>
 </w:numbering>
 </file>

</xml_diff>